<commit_message>
What not to do
</commit_message>
<xml_diff>
--- a/拍马屁.docx
+++ b/拍马屁.docx
@@ -320,6 +320,65 @@
           <w:color w:val="000000"/>
         </w:rPr>
         <w:tab/>
+      </w:r>
+      <w:r>
+        <w:rPr>
+          <w:rFonts w:ascii="Arial" w:eastAsia="Times New Roman" w:hAnsi="Arial" w:cs="Arial"/>
+          <w:color w:val="000000"/>
+        </w:rPr>
+        <w:tab/>
+      </w:r>
+      <w:r>
+        <w:rPr>
+          <w:rFonts w:ascii="Microsoft YaHei" w:eastAsia="Microsoft YaHei" w:hAnsi="Microsoft YaHei" w:cs="Microsoft YaHei" w:hint="eastAsia"/>
+          <w:color w:val="000000"/>
+        </w:rPr>
+        <w:t>问卷调查</w:t>
+      </w:r>
+      <w:r>
+        <w:rPr>
+          <w:rFonts w:ascii="Arial" w:eastAsia="Times New Roman" w:hAnsi="Arial" w:cs="Arial"/>
+          <w:color w:val="000000"/>
+        </w:rPr>
+        <w:t xml:space="preserve"> - </w:t>
+      </w:r>
+      <w:r>
+        <w:rPr>
+          <w:rFonts w:ascii="Microsoft YaHei" w:eastAsia="Microsoft YaHei" w:hAnsi="Microsoft YaHei" w:cs="Microsoft YaHei" w:hint="eastAsia"/>
+          <w:color w:val="000000"/>
+        </w:rPr>
+        <w:t>出题，评分，给用户答</w:t>
+      </w:r>
+      <w:r>
+        <w:rPr>
+          <w:rFonts w:ascii="Microsoft YaHei" w:eastAsia="Microsoft YaHei" w:hAnsi="Microsoft YaHei" w:cs="Microsoft YaHei"/>
+          <w:color w:val="000000"/>
+        </w:rPr>
+        <w:t>案</w:t>
+      </w:r>
+    </w:p>
+    <w:p>
+      <w:pPr>
+        <w:spacing w:before="240" w:after="240" w:line="240" w:lineRule="auto"/>
+        <w:rPr>
+          <w:rFonts w:ascii="Times New Roman" w:eastAsia="Times New Roman" w:hAnsi="Times New Roman" w:cs="Times New Roman"/>
+          <w:sz w:val="24"/>
+          <w:szCs w:val="24"/>
+        </w:rPr>
+      </w:pPr>
+      <w:r>
+        <w:rPr>
+          <w:rFonts w:ascii="Arial" w:eastAsia="Times New Roman" w:hAnsi="Arial" w:cs="Arial"/>
+          <w:color w:val="000000"/>
+        </w:rPr>
+        <w:tab/>
+      </w:r>
+      <w:r>
+        <w:rPr>
+          <w:rFonts w:ascii="Arial" w:eastAsia="Times New Roman" w:hAnsi="Arial" w:cs="Arial"/>
+          <w:color w:val="000000"/>
+        </w:rPr>
+        <w:tab/>
         <w:t>AI</w:t>
       </w:r>
       <w:r>
@@ -354,6 +413,51 @@
     <w:p>
       <w:pPr>
         <w:spacing w:before="240" w:after="240" w:line="240" w:lineRule="auto"/>
+        <w:rPr>
+          <w:rFonts w:ascii="Times New Roman" w:eastAsia="Times New Roman" w:hAnsi="Times New Roman" w:cs="Times New Roman"/>
+          <w:sz w:val="24"/>
+          <w:szCs w:val="24"/>
+        </w:rPr>
+      </w:pPr>
+      <w:r>
+        <w:rPr>
+          <w:rFonts w:ascii="Arial" w:eastAsia="Times New Roman" w:hAnsi="Arial" w:cs="Arial"/>
+          <w:color w:val="000000"/>
+        </w:rPr>
+        <w:tab/>
+      </w:r>
+      <w:r>
+        <w:rPr>
+          <w:rFonts w:ascii="Arial" w:eastAsia="Times New Roman" w:hAnsi="Arial" w:cs="Arial"/>
+          <w:color w:val="000000"/>
+        </w:rPr>
+        <w:tab/>
+      </w:r>
+      <w:r>
+        <w:rPr>
+          <w:rFonts w:ascii="Arial" w:eastAsia="Times New Roman" w:hAnsi="Arial" w:cs="Arial"/>
+          <w:color w:val="000000"/>
+        </w:rPr>
+        <w:tab/>
+      </w:r>
+      <w:r>
+        <w:rPr>
+          <w:rFonts w:ascii="Microsoft YaHei" w:eastAsia="Microsoft YaHei" w:hAnsi="Microsoft YaHei" w:cs="Microsoft YaHei" w:hint="eastAsia"/>
+          <w:color w:val="000000"/>
+        </w:rPr>
+        <w:t>机械学习，问卷调查，用户选</w:t>
+      </w:r>
+      <w:r>
+        <w:rPr>
+          <w:rFonts w:ascii="Microsoft YaHei" w:eastAsia="Microsoft YaHei" w:hAnsi="Microsoft YaHei" w:cs="Microsoft YaHei"/>
+          <w:color w:val="000000"/>
+        </w:rPr>
+        <w:t>项</w:t>
+      </w:r>
+    </w:p>
+    <w:p>
+      <w:pPr>
+        <w:spacing w:before="240" w:after="240" w:line="240" w:lineRule="auto"/>
         <w:ind w:left="720" w:firstLine="720"/>
         <w:rPr>
           <w:rFonts w:ascii="Times New Roman" w:eastAsia="Times New Roman" w:hAnsi="Times New Roman" w:cs="Times New Roman"/>
@@ -366,28 +470,39 @@
           <w:rFonts w:ascii="Microsoft YaHei" w:eastAsia="Microsoft YaHei" w:hAnsi="Microsoft YaHei" w:cs="Microsoft YaHei" w:hint="eastAsia"/>
           <w:color w:val="000000"/>
         </w:rPr>
-        <w:t>自动评估头像图片好看不好看</w:t>
-      </w:r>
-      <w:r>
-        <w:rPr>
-          <w:rFonts w:ascii="Arial" w:eastAsia="Times New Roman" w:hAnsi="Arial" w:cs="Arial"/>
-          <w:color w:val="000000"/>
-        </w:rPr>
-        <w:t>-</w:t>
-      </w:r>
-      <w:r>
-        <w:rPr>
-          <w:rFonts w:ascii="Microsoft YaHei" w:eastAsia="Microsoft YaHei" w:hAnsi="Microsoft YaHei" w:cs="Microsoft YaHei" w:hint="eastAsia"/>
-          <w:color w:val="000000"/>
-        </w:rPr>
-        <w:t>图像识</w:t>
-      </w:r>
-      <w:r>
-        <w:rPr>
-          <w:rFonts w:ascii="Microsoft YaHei" w:eastAsia="Microsoft YaHei" w:hAnsi="Microsoft YaHei" w:cs="Microsoft YaHei"/>
-          <w:color w:val="000000"/>
-        </w:rPr>
-        <w:t>别</w:t>
+        <w:t>自动评估头像图片好看不好</w:t>
+      </w:r>
+      <w:r>
+        <w:rPr>
+          <w:rFonts w:ascii="Microsoft YaHei" w:eastAsia="Microsoft YaHei" w:hAnsi="Microsoft YaHei" w:cs="Microsoft YaHei"/>
+          <w:color w:val="000000"/>
+        </w:rPr>
+        <w:t>看</w:t>
+      </w:r>
+    </w:p>
+    <w:p>
+      <w:pPr>
+        <w:spacing w:before="240" w:after="240" w:line="240" w:lineRule="auto"/>
+        <w:ind w:left="1440" w:firstLine="720"/>
+        <w:rPr>
+          <w:rFonts w:ascii="Times New Roman" w:eastAsia="Times New Roman" w:hAnsi="Times New Roman" w:cs="Times New Roman"/>
+          <w:sz w:val="24"/>
+          <w:szCs w:val="24"/>
+        </w:rPr>
+      </w:pPr>
+      <w:r>
+        <w:rPr>
+          <w:rFonts w:ascii="Microsoft YaHei" w:eastAsia="Microsoft YaHei" w:hAnsi="Microsoft YaHei" w:cs="Microsoft YaHei" w:hint="eastAsia"/>
+          <w:color w:val="000000"/>
+        </w:rPr>
+        <w:t>图像识别，寻找这个的</w:t>
+      </w:r>
+      <w:r>
+        <w:rPr>
+          <w:rFonts w:ascii="Arial" w:eastAsia="Times New Roman" w:hAnsi="Arial" w:cs="Arial"/>
+          <w:color w:val="000000"/>
+        </w:rPr>
+        <w:t>API</w:t>
       </w:r>
     </w:p>
     <w:p>
@@ -460,6 +575,51 @@
       </w:r>
       <w:r>
         <w:rPr>
+          <w:rFonts w:ascii="Arial" w:eastAsia="Times New Roman" w:hAnsi="Arial" w:cs="Arial"/>
+          <w:color w:val="000000"/>
+        </w:rPr>
+        <w:tab/>
+      </w:r>
+      <w:r>
+        <w:rPr>
+          <w:rFonts w:ascii="Microsoft YaHei" w:eastAsia="Microsoft YaHei" w:hAnsi="Microsoft YaHei" w:cs="Microsoft YaHei" w:hint="eastAsia"/>
+          <w:color w:val="000000"/>
+        </w:rPr>
+        <w:t>八字</w:t>
+      </w:r>
+      <w:r>
+        <w:rPr>
+          <w:rFonts w:ascii="Arial" w:eastAsia="Times New Roman" w:hAnsi="Arial" w:cs="Arial"/>
+          <w:color w:val="000000"/>
+        </w:rPr>
+        <w:t>API</w:t>
+      </w:r>
+    </w:p>
+    <w:p>
+      <w:pPr>
+        <w:spacing w:before="240" w:after="240" w:line="240" w:lineRule="auto"/>
+        <w:rPr>
+          <w:rFonts w:ascii="Times New Roman" w:eastAsia="Times New Roman" w:hAnsi="Times New Roman" w:cs="Times New Roman"/>
+          <w:sz w:val="24"/>
+          <w:szCs w:val="24"/>
+        </w:rPr>
+      </w:pPr>
+      <w:r>
+        <w:rPr>
+          <w:rFonts w:ascii="Arial" w:eastAsia="Times New Roman" w:hAnsi="Arial" w:cs="Arial"/>
+          <w:color w:val="000000"/>
+        </w:rPr>
+        <w:tab/>
+      </w:r>
+      <w:r>
+        <w:rPr>
+          <w:rFonts w:ascii="Arial" w:eastAsia="Times New Roman" w:hAnsi="Arial" w:cs="Arial"/>
+          <w:color w:val="000000"/>
+        </w:rPr>
+        <w:tab/>
+      </w:r>
+      <w:r>
+        <w:rPr>
           <w:rFonts w:ascii="Microsoft YaHei" w:eastAsia="Microsoft YaHei" w:hAnsi="Microsoft YaHei" w:cs="Microsoft YaHei" w:hint="eastAsia"/>
           <w:color w:val="000000"/>
         </w:rPr>
@@ -622,6 +782,51 @@
     <w:p>
       <w:pPr>
         <w:spacing w:before="240" w:after="240" w:line="240" w:lineRule="auto"/>
+        <w:rPr>
+          <w:rFonts w:ascii="Times New Roman" w:eastAsia="Times New Roman" w:hAnsi="Times New Roman" w:cs="Times New Roman"/>
+          <w:sz w:val="24"/>
+          <w:szCs w:val="24"/>
+        </w:rPr>
+      </w:pPr>
+      <w:r>
+        <w:rPr>
+          <w:rFonts w:ascii="Arial" w:eastAsia="Times New Roman" w:hAnsi="Arial" w:cs="Arial"/>
+          <w:color w:val="000000"/>
+        </w:rPr>
+        <w:tab/>
+      </w:r>
+      <w:r>
+        <w:rPr>
+          <w:rFonts w:ascii="Arial" w:eastAsia="Times New Roman" w:hAnsi="Arial" w:cs="Arial"/>
+          <w:color w:val="000000"/>
+        </w:rPr>
+        <w:tab/>
+      </w:r>
+      <w:r>
+        <w:rPr>
+          <w:rFonts w:ascii="Arial" w:eastAsia="Times New Roman" w:hAnsi="Arial" w:cs="Arial"/>
+          <w:color w:val="000000"/>
+        </w:rPr>
+        <w:tab/>
+      </w:r>
+      <w:r>
+        <w:rPr>
+          <w:rFonts w:ascii="Microsoft YaHei" w:eastAsia="Microsoft YaHei" w:hAnsi="Microsoft YaHei" w:cs="Microsoft YaHei" w:hint="eastAsia"/>
+          <w:color w:val="000000"/>
+        </w:rPr>
+        <w:t>微信朋友圈或自带社交系</w:t>
+      </w:r>
+      <w:r>
+        <w:rPr>
+          <w:rFonts w:ascii="Microsoft YaHei" w:eastAsia="Microsoft YaHei" w:hAnsi="Microsoft YaHei" w:cs="Microsoft YaHei"/>
+          <w:color w:val="000000"/>
+        </w:rPr>
+        <w:t>统</w:t>
+      </w:r>
+    </w:p>
+    <w:p>
+      <w:pPr>
+        <w:spacing w:before="240" w:after="240" w:line="240" w:lineRule="auto"/>
         <w:ind w:left="720" w:firstLine="720"/>
         <w:rPr>
           <w:rFonts w:ascii="Times New Roman" w:eastAsia="Times New Roman" w:hAnsi="Times New Roman" w:cs="Times New Roman"/>
@@ -634,6 +839,7 @@
           <w:rFonts w:ascii="Microsoft YaHei" w:eastAsia="Microsoft YaHei" w:hAnsi="Microsoft YaHei" w:cs="Microsoft YaHei" w:hint="eastAsia"/>
           <w:color w:val="000000"/>
         </w:rPr>
+        <w:lastRenderedPageBreak/>
         <w:t>真人夸赞</w:t>
       </w:r>
       <w:r>
@@ -769,6 +975,75 @@
       </w:r>
       <w:r>
         <w:rPr>
+          <w:rFonts w:ascii="Arial" w:eastAsia="Times New Roman" w:hAnsi="Arial" w:cs="Arial"/>
+          <w:color w:val="000000"/>
+        </w:rPr>
+        <w:tab/>
+      </w:r>
+      <w:r>
+        <w:rPr>
+          <w:rFonts w:ascii="Microsoft YaHei" w:eastAsia="Microsoft YaHei" w:hAnsi="Microsoft YaHei" w:cs="Microsoft YaHei" w:hint="eastAsia"/>
+          <w:color w:val="000000"/>
+        </w:rPr>
+        <w:t>马克吐温的名言</w:t>
+      </w:r>
+      <w:proofErr w:type="spellStart"/>
+      <w:r>
+        <w:rPr>
+          <w:rFonts w:ascii="Arial" w:eastAsia="Times New Roman" w:hAnsi="Arial" w:cs="Arial"/>
+          <w:color w:val="000000"/>
+        </w:rPr>
+        <w:t>bia</w:t>
+      </w:r>
+      <w:proofErr w:type="spellEnd"/>
+      <w:r>
+        <w:rPr>
+          <w:rFonts w:ascii="Microsoft YaHei" w:eastAsia="Microsoft YaHei" w:hAnsi="Microsoft YaHei" w:cs="Microsoft YaHei" w:hint="eastAsia"/>
+          <w:color w:val="000000"/>
+        </w:rPr>
+        <w:t>上去</w:t>
+      </w:r>
+      <w:r>
+        <w:rPr>
+          <w:rFonts w:ascii="Microsoft YaHei" w:eastAsia="Microsoft YaHei" w:hAnsi="Microsoft YaHei" w:cs="Microsoft YaHei"/>
+          <w:color w:val="000000"/>
+        </w:rPr>
+        <w:t>？</w:t>
+      </w:r>
+    </w:p>
+    <w:p>
+      <w:pPr>
+        <w:spacing w:before="240" w:after="240" w:line="240" w:lineRule="auto"/>
+        <w:ind w:left="720"/>
+        <w:rPr>
+          <w:rFonts w:ascii="Times New Roman" w:eastAsia="Times New Roman" w:hAnsi="Times New Roman" w:cs="Times New Roman"/>
+          <w:sz w:val="24"/>
+          <w:szCs w:val="24"/>
+        </w:rPr>
+      </w:pPr>
+      <w:r>
+        <w:rPr>
+          <w:rFonts w:ascii="Arial" w:eastAsia="Times New Roman" w:hAnsi="Arial" w:cs="Arial"/>
+          <w:color w:val="000000"/>
+        </w:rPr>
+        <w:tab/>
+      </w:r>
+      <w:r>
+        <w:rPr>
+          <w:rFonts w:ascii="Arial" w:eastAsia="Times New Roman" w:hAnsi="Arial" w:cs="Arial"/>
+          <w:color w:val="000000"/>
+        </w:rPr>
+        <w:tab/>
+      </w:r>
+      <w:r>
+        <w:rPr>
+          <w:rFonts w:ascii="Arial" w:eastAsia="Times New Roman" w:hAnsi="Arial" w:cs="Arial"/>
+          <w:color w:val="000000"/>
+        </w:rPr>
+        <w:tab/>
+      </w:r>
+      <w:r>
+        <w:rPr>
           <w:rFonts w:ascii="Microsoft YaHei" w:eastAsia="Microsoft YaHei" w:hAnsi="Microsoft YaHei" w:cs="Microsoft YaHei" w:hint="eastAsia"/>
           <w:color w:val="000000"/>
         </w:rPr>
@@ -843,36 +1118,639 @@
           <w:rFonts w:ascii="Arial" w:eastAsia="Times New Roman" w:hAnsi="Arial" w:cs="Arial"/>
           <w:color w:val="000000"/>
         </w:rPr>
+        <w:tab/>
+      </w:r>
+      <w:r>
+        <w:rPr>
+          <w:rFonts w:ascii="Arial" w:eastAsia="Times New Roman" w:hAnsi="Arial" w:cs="Arial"/>
+          <w:color w:val="000000"/>
+        </w:rPr>
+        <w:tab/>
+      </w:r>
+      <w:r>
+        <w:rPr>
+          <w:rFonts w:ascii="Arial" w:eastAsia="Times New Roman" w:hAnsi="Arial" w:cs="Arial"/>
+          <w:color w:val="000000"/>
+        </w:rPr>
+        <w:tab/>
+      </w:r>
+      <w:r>
+        <w:rPr>
+          <w:rFonts w:ascii="Microsoft YaHei" w:eastAsia="Microsoft YaHei" w:hAnsi="Microsoft YaHei" w:cs="Microsoft YaHei" w:hint="eastAsia"/>
+          <w:color w:val="000000"/>
+        </w:rPr>
+        <w:t>弱者和弱者比惨</w:t>
+      </w:r>
+      <w:r>
+        <w:rPr>
+          <w:rFonts w:ascii="Microsoft YaHei" w:eastAsia="Microsoft YaHei" w:hAnsi="Microsoft YaHei" w:cs="Microsoft YaHei"/>
+          <w:color w:val="000000"/>
+        </w:rPr>
+        <w:t>？</w:t>
+      </w:r>
+    </w:p>
+    <w:p>
+      <w:pPr>
+        <w:spacing w:before="240" w:after="240" w:line="240" w:lineRule="auto"/>
+        <w:ind w:left="720"/>
+        <w:rPr>
+          <w:rFonts w:ascii="Times New Roman" w:eastAsia="Times New Roman" w:hAnsi="Times New Roman" w:cs="Times New Roman"/>
+          <w:sz w:val="24"/>
+          <w:szCs w:val="24"/>
+        </w:rPr>
+      </w:pPr>
+      <w:r>
+        <w:rPr>
+          <w:rFonts w:ascii="Arial" w:eastAsia="Times New Roman" w:hAnsi="Arial" w:cs="Arial"/>
+          <w:color w:val="000000"/>
+        </w:rPr>
+        <w:tab/>
+      </w:r>
+      <w:r>
+        <w:rPr>
+          <w:rFonts w:ascii="Arial" w:eastAsia="Times New Roman" w:hAnsi="Arial" w:cs="Arial"/>
+          <w:color w:val="000000"/>
+        </w:rPr>
+        <w:tab/>
+      </w:r>
+      <w:r>
+        <w:rPr>
+          <w:rFonts w:ascii="Arial" w:eastAsia="Times New Roman" w:hAnsi="Arial" w:cs="Arial"/>
+          <w:color w:val="000000"/>
+        </w:rPr>
+        <w:tab/>
+      </w:r>
+      <w:r>
+        <w:rPr>
+          <w:rFonts w:ascii="Microsoft YaHei" w:eastAsia="Microsoft YaHei" w:hAnsi="Microsoft YaHei" w:cs="Microsoft YaHei" w:hint="eastAsia"/>
+          <w:color w:val="000000"/>
+        </w:rPr>
+        <w:t>弱者夸赞大佬</w:t>
+      </w:r>
+      <w:r>
+        <w:rPr>
+          <w:rFonts w:ascii="Microsoft YaHei" w:eastAsia="Microsoft YaHei" w:hAnsi="Microsoft YaHei" w:cs="Microsoft YaHei"/>
+          <w:color w:val="000000"/>
+        </w:rPr>
+        <w:t>？</w:t>
+      </w:r>
+    </w:p>
+    <w:p>
+      <w:pPr>
+        <w:spacing w:before="240" w:after="240" w:line="240" w:lineRule="auto"/>
+        <w:ind w:left="720"/>
+        <w:rPr>
+          <w:rFonts w:ascii="Times New Roman" w:eastAsia="Times New Roman" w:hAnsi="Times New Roman" w:cs="Times New Roman"/>
+          <w:sz w:val="24"/>
+          <w:szCs w:val="24"/>
+        </w:rPr>
+      </w:pPr>
+      <w:r>
+        <w:rPr>
+          <w:rFonts w:ascii="Arial" w:eastAsia="Times New Roman" w:hAnsi="Arial" w:cs="Arial"/>
+          <w:color w:val="000000"/>
+        </w:rPr>
+        <w:tab/>
+      </w:r>
+      <w:r>
+        <w:rPr>
+          <w:rFonts w:ascii="Arial" w:eastAsia="Times New Roman" w:hAnsi="Arial" w:cs="Arial"/>
+          <w:color w:val="000000"/>
+        </w:rPr>
+        <w:tab/>
+      </w:r>
+      <w:r>
+        <w:rPr>
+          <w:rFonts w:ascii="Arial" w:eastAsia="Times New Roman" w:hAnsi="Arial" w:cs="Arial"/>
+          <w:color w:val="000000"/>
+        </w:rPr>
+        <w:tab/>
+      </w:r>
+      <w:r>
+        <w:rPr>
+          <w:rFonts w:ascii="Microsoft YaHei" w:eastAsia="Microsoft YaHei" w:hAnsi="Microsoft YaHei" w:cs="Microsoft YaHei" w:hint="eastAsia"/>
+          <w:color w:val="000000"/>
+        </w:rPr>
+        <w:t>大佬夸赞弱者</w:t>
+      </w:r>
+      <w:r>
+        <w:rPr>
+          <w:rFonts w:ascii="Microsoft YaHei" w:eastAsia="Microsoft YaHei" w:hAnsi="Microsoft YaHei" w:cs="Microsoft YaHei"/>
+          <w:color w:val="000000"/>
+        </w:rPr>
+        <w:t>？</w:t>
+      </w:r>
+    </w:p>
+    <w:p>
+      <w:pPr>
+        <w:spacing w:before="240" w:after="240" w:line="240" w:lineRule="auto"/>
+        <w:ind w:left="720"/>
+        <w:rPr>
+          <w:rFonts w:ascii="Times New Roman" w:eastAsia="Times New Roman" w:hAnsi="Times New Roman" w:cs="Times New Roman"/>
+          <w:sz w:val="24"/>
+          <w:szCs w:val="24"/>
+        </w:rPr>
+      </w:pPr>
+      <w:r>
+        <w:rPr>
+          <w:rFonts w:ascii="Arial" w:eastAsia="Times New Roman" w:hAnsi="Arial" w:cs="Arial"/>
+          <w:color w:val="000000"/>
+        </w:rPr>
+        <w:tab/>
+      </w:r>
+      <w:r>
+        <w:rPr>
+          <w:rFonts w:ascii="Arial" w:eastAsia="Times New Roman" w:hAnsi="Arial" w:cs="Arial"/>
+          <w:color w:val="000000"/>
+        </w:rPr>
+        <w:tab/>
+      </w:r>
+      <w:r>
+        <w:rPr>
+          <w:rFonts w:ascii="Arial" w:eastAsia="Times New Roman" w:hAnsi="Arial" w:cs="Arial"/>
+          <w:color w:val="000000"/>
+        </w:rPr>
+        <w:tab/>
+      </w:r>
+      <w:r>
+        <w:rPr>
+          <w:rFonts w:ascii="Microsoft YaHei" w:eastAsia="Microsoft YaHei" w:hAnsi="Microsoft YaHei" w:cs="Microsoft YaHei" w:hint="eastAsia"/>
+          <w:color w:val="000000"/>
+        </w:rPr>
+        <w:t>装大佬</w:t>
+      </w:r>
+      <w:r>
+        <w:rPr>
+          <w:rFonts w:ascii="Microsoft YaHei" w:eastAsia="Microsoft YaHei" w:hAnsi="Microsoft YaHei" w:cs="Microsoft YaHei"/>
+          <w:color w:val="000000"/>
+        </w:rPr>
+        <w:t>？</w:t>
+      </w:r>
+    </w:p>
+    <w:p>
+      <w:pPr>
+        <w:spacing w:before="240" w:after="240" w:line="240" w:lineRule="auto"/>
+        <w:ind w:left="720"/>
+        <w:rPr>
+          <w:rFonts w:ascii="Times New Roman" w:eastAsia="Times New Roman" w:hAnsi="Times New Roman" w:cs="Times New Roman"/>
+          <w:sz w:val="24"/>
+          <w:szCs w:val="24"/>
+        </w:rPr>
+      </w:pPr>
+      <w:r>
+        <w:rPr>
+          <w:rFonts w:ascii="Arial" w:eastAsia="Times New Roman" w:hAnsi="Arial" w:cs="Arial"/>
+          <w:color w:val="000000"/>
+        </w:rPr>
+        <w:tab/>
+      </w:r>
+      <w:r>
+        <w:rPr>
+          <w:rFonts w:ascii="Arial" w:eastAsia="Times New Roman" w:hAnsi="Arial" w:cs="Arial"/>
+          <w:color w:val="000000"/>
+        </w:rPr>
+        <w:tab/>
+      </w:r>
+      <w:r>
+        <w:rPr>
+          <w:rFonts w:ascii="Arial" w:eastAsia="Times New Roman" w:hAnsi="Arial" w:cs="Arial"/>
+          <w:color w:val="000000"/>
+        </w:rPr>
+        <w:tab/>
+      </w:r>
+      <w:r>
+        <w:rPr>
+          <w:rFonts w:ascii="Microsoft YaHei" w:eastAsia="Microsoft YaHei" w:hAnsi="Microsoft YaHei" w:cs="Microsoft YaHei" w:hint="eastAsia"/>
+          <w:color w:val="000000"/>
+        </w:rPr>
+        <w:t>推送他觉得好的东西</w:t>
+      </w:r>
+      <w:r>
+        <w:rPr>
+          <w:rFonts w:ascii="Microsoft YaHei" w:eastAsia="Microsoft YaHei" w:hAnsi="Microsoft YaHei" w:cs="Microsoft YaHei"/>
+          <w:color w:val="000000"/>
+        </w:rPr>
+        <w:t>：</w:t>
+      </w:r>
+    </w:p>
+    <w:p>
+      <w:pPr>
+        <w:spacing w:before="240" w:after="240" w:line="240" w:lineRule="auto"/>
+        <w:ind w:left="2160" w:firstLine="720"/>
+        <w:rPr>
+          <w:rFonts w:ascii="Times New Roman" w:eastAsia="Times New Roman" w:hAnsi="Times New Roman" w:cs="Times New Roman"/>
+          <w:sz w:val="24"/>
+          <w:szCs w:val="24"/>
+        </w:rPr>
+      </w:pPr>
+      <w:r>
+        <w:rPr>
+          <w:rFonts w:ascii="Microsoft YaHei" w:eastAsia="Microsoft YaHei" w:hAnsi="Microsoft YaHei" w:cs="Microsoft YaHei" w:hint="eastAsia"/>
+          <w:color w:val="000000"/>
+        </w:rPr>
+        <w:t>归类用户特性</w:t>
+      </w:r>
+      <w:r>
+        <w:rPr>
+          <w:rFonts w:ascii="Microsoft YaHei" w:eastAsia="Microsoft YaHei" w:hAnsi="Microsoft YaHei" w:cs="Microsoft YaHei"/>
+          <w:color w:val="000000"/>
+        </w:rPr>
+        <w:t>：</w:t>
+      </w:r>
+    </w:p>
+    <w:p>
+      <w:pPr>
+        <w:spacing w:before="240" w:after="240" w:line="240" w:lineRule="auto"/>
+        <w:ind w:left="2880" w:firstLine="720"/>
+        <w:rPr>
+          <w:rFonts w:ascii="Times New Roman" w:eastAsia="Times New Roman" w:hAnsi="Times New Roman" w:cs="Times New Roman"/>
+          <w:sz w:val="24"/>
+          <w:szCs w:val="24"/>
+        </w:rPr>
+      </w:pPr>
+      <w:r>
+        <w:rPr>
+          <w:rFonts w:ascii="Microsoft YaHei" w:eastAsia="Microsoft YaHei" w:hAnsi="Microsoft YaHei" w:cs="Microsoft YaHei" w:hint="eastAsia"/>
+          <w:color w:val="000000"/>
+        </w:rPr>
+        <w:t>夸或被夸</w:t>
+      </w:r>
+      <w:r>
+        <w:rPr>
+          <w:rFonts w:ascii="Arial" w:eastAsia="Times New Roman" w:hAnsi="Arial" w:cs="Arial"/>
+          <w:color w:val="000000"/>
+        </w:rPr>
+        <w:t xml:space="preserve"> - </w:t>
+      </w:r>
+      <w:r>
+        <w:rPr>
+          <w:rFonts w:ascii="Microsoft YaHei" w:eastAsia="Microsoft YaHei" w:hAnsi="Microsoft YaHei" w:cs="Microsoft YaHei" w:hint="eastAsia"/>
+          <w:color w:val="000000"/>
+        </w:rPr>
+        <w:t>分布</w:t>
+      </w:r>
+      <w:r>
+        <w:rPr>
+          <w:rFonts w:ascii="Microsoft YaHei" w:eastAsia="Microsoft YaHei" w:hAnsi="Microsoft YaHei" w:cs="Microsoft YaHei"/>
+          <w:color w:val="000000"/>
+        </w:rPr>
+        <w:t>图</w:t>
+      </w:r>
+    </w:p>
+    <w:p>
+      <w:pPr>
+        <w:spacing w:before="240" w:after="240" w:line="240" w:lineRule="auto"/>
+        <w:ind w:left="2880" w:firstLine="720"/>
+        <w:rPr>
+          <w:rFonts w:ascii="Times New Roman" w:eastAsia="Times New Roman" w:hAnsi="Times New Roman" w:cs="Times New Roman"/>
+          <w:sz w:val="24"/>
+          <w:szCs w:val="24"/>
+        </w:rPr>
+      </w:pPr>
+      <w:r>
+        <w:rPr>
+          <w:rFonts w:ascii="Microsoft YaHei" w:eastAsia="Microsoft YaHei" w:hAnsi="Microsoft YaHei" w:cs="Microsoft YaHei" w:hint="eastAsia"/>
+          <w:color w:val="000000"/>
+        </w:rPr>
+        <w:t>审核夸人的人的素养</w:t>
+      </w:r>
+      <w:r>
+        <w:rPr>
+          <w:rFonts w:ascii="Arial" w:eastAsia="Times New Roman" w:hAnsi="Arial" w:cs="Arial"/>
+          <w:color w:val="000000"/>
+        </w:rPr>
+        <w:t xml:space="preserve"> - </w:t>
+      </w:r>
+      <w:r>
+        <w:rPr>
+          <w:rFonts w:ascii="Microsoft YaHei" w:eastAsia="Microsoft YaHei" w:hAnsi="Microsoft YaHei" w:cs="Microsoft YaHei" w:hint="eastAsia"/>
+          <w:color w:val="000000"/>
+        </w:rPr>
+        <w:t>问</w:t>
+      </w:r>
+      <w:r>
+        <w:rPr>
+          <w:rFonts w:ascii="Microsoft YaHei" w:eastAsia="Microsoft YaHei" w:hAnsi="Microsoft YaHei" w:cs="Microsoft YaHei"/>
+          <w:color w:val="000000"/>
+        </w:rPr>
+        <w:t>卷</w:t>
+      </w:r>
+    </w:p>
+    <w:p>
+      <w:pPr>
+        <w:spacing w:before="240" w:after="240" w:line="240" w:lineRule="auto"/>
+        <w:ind w:left="2160" w:firstLine="720"/>
+        <w:rPr>
+          <w:rFonts w:ascii="Times New Roman" w:eastAsia="Times New Roman" w:hAnsi="Times New Roman" w:cs="Times New Roman"/>
+          <w:sz w:val="24"/>
+          <w:szCs w:val="24"/>
+        </w:rPr>
+      </w:pPr>
+      <w:r>
+        <w:rPr>
+          <w:rFonts w:ascii="Microsoft YaHei" w:eastAsia="Microsoft YaHei" w:hAnsi="Microsoft YaHei" w:cs="Microsoft YaHei" w:hint="eastAsia"/>
+          <w:color w:val="000000"/>
+        </w:rPr>
+        <w:t>等级系统，点赞，称号赋予，成就，游戏任</w:t>
+      </w:r>
+      <w:r>
+        <w:rPr>
+          <w:rFonts w:ascii="Microsoft YaHei" w:eastAsia="Microsoft YaHei" w:hAnsi="Microsoft YaHei" w:cs="Microsoft YaHei"/>
+          <w:color w:val="000000"/>
+        </w:rPr>
+        <w:t>务</w:t>
+      </w:r>
+    </w:p>
+    <w:p>
+      <w:pPr>
+        <w:spacing w:before="240" w:after="240" w:line="240" w:lineRule="auto"/>
+        <w:ind w:firstLine="720"/>
+        <w:rPr>
+          <w:rFonts w:ascii="Times New Roman" w:eastAsia="Times New Roman" w:hAnsi="Times New Roman" w:cs="Times New Roman"/>
+          <w:sz w:val="24"/>
+          <w:szCs w:val="24"/>
+        </w:rPr>
+      </w:pPr>
+      <w:r>
+        <w:rPr>
+          <w:rFonts w:ascii="Microsoft YaHei" w:eastAsia="Microsoft YaHei" w:hAnsi="Microsoft YaHei" w:cs="Microsoft YaHei" w:hint="eastAsia"/>
+          <w:color w:val="000000"/>
+        </w:rPr>
+        <w:t>社交功能</w:t>
+      </w:r>
+      <w:r>
+        <w:rPr>
+          <w:rFonts w:ascii="Microsoft YaHei" w:eastAsia="Microsoft YaHei" w:hAnsi="Microsoft YaHei" w:cs="Microsoft YaHei"/>
+          <w:color w:val="000000"/>
+        </w:rPr>
+        <w:t>：</w:t>
+      </w:r>
+    </w:p>
+    <w:p>
+      <w:pPr>
+        <w:spacing w:before="240" w:after="240" w:line="240" w:lineRule="auto"/>
+        <w:ind w:firstLine="720"/>
+        <w:rPr>
+          <w:rFonts w:ascii="Times New Roman" w:eastAsia="Times New Roman" w:hAnsi="Times New Roman" w:cs="Times New Roman"/>
+          <w:sz w:val="24"/>
+          <w:szCs w:val="24"/>
+        </w:rPr>
+      </w:pPr>
+      <w:r>
+        <w:rPr>
+          <w:rFonts w:ascii="Arial" w:eastAsia="Times New Roman" w:hAnsi="Arial" w:cs="Arial"/>
+          <w:color w:val="000000"/>
+        </w:rPr>
+        <w:tab/>
+      </w:r>
+      <w:r>
+        <w:rPr>
+          <w:rFonts w:ascii="Microsoft YaHei" w:eastAsia="Microsoft YaHei" w:hAnsi="Microsoft YaHei" w:cs="Microsoft YaHei" w:hint="eastAsia"/>
+          <w:color w:val="000000"/>
+        </w:rPr>
+        <w:t>添加好</w:t>
+      </w:r>
+      <w:r>
+        <w:rPr>
+          <w:rFonts w:ascii="Microsoft YaHei" w:eastAsia="Microsoft YaHei" w:hAnsi="Microsoft YaHei" w:cs="Microsoft YaHei"/>
+          <w:color w:val="000000"/>
+        </w:rPr>
+        <w:t>友</w:t>
+      </w:r>
+    </w:p>
+    <w:p>
+      <w:pPr>
+        <w:spacing w:before="240" w:after="240" w:line="240" w:lineRule="auto"/>
+        <w:ind w:firstLine="720"/>
+        <w:rPr>
+          <w:rFonts w:ascii="Times New Roman" w:eastAsia="Times New Roman" w:hAnsi="Times New Roman" w:cs="Times New Roman"/>
+          <w:sz w:val="24"/>
+          <w:szCs w:val="24"/>
+        </w:rPr>
+      </w:pPr>
+      <w:r>
+        <w:rPr>
+          <w:rFonts w:ascii="Arial" w:eastAsia="Times New Roman" w:hAnsi="Arial" w:cs="Arial"/>
+          <w:color w:val="000000"/>
+        </w:rPr>
+        <w:t>           </w:t>
+      </w:r>
+      <w:r>
+        <w:rPr>
+          <w:rFonts w:ascii="Arial" w:eastAsia="Times New Roman" w:hAnsi="Arial" w:cs="Arial"/>
+          <w:color w:val="000000"/>
+        </w:rPr>
+        <w:tab/>
+      </w:r>
+      <w:r>
+        <w:rPr>
+          <w:rFonts w:ascii="Microsoft YaHei" w:eastAsia="Microsoft YaHei" w:hAnsi="Microsoft YaHei" w:cs="Microsoft YaHei" w:hint="eastAsia"/>
+          <w:color w:val="000000"/>
+        </w:rPr>
+        <w:t>留</w:t>
+      </w:r>
+      <w:r>
+        <w:rPr>
+          <w:rFonts w:ascii="Microsoft YaHei" w:eastAsia="Microsoft YaHei" w:hAnsi="Microsoft YaHei" w:cs="Microsoft YaHei"/>
+          <w:color w:val="000000"/>
+        </w:rPr>
+        <w:t>言</w:t>
+      </w:r>
+    </w:p>
+    <w:p>
+      <w:pPr>
+        <w:spacing w:before="240" w:after="240" w:line="240" w:lineRule="auto"/>
+        <w:ind w:left="720"/>
+        <w:rPr>
+          <w:rFonts w:ascii="Times New Roman" w:eastAsia="Times New Roman" w:hAnsi="Times New Roman" w:cs="Times New Roman"/>
+          <w:sz w:val="24"/>
+          <w:szCs w:val="24"/>
+        </w:rPr>
+      </w:pPr>
+      <w:r>
+        <w:rPr>
+          <w:rFonts w:ascii="Arial" w:eastAsia="Times New Roman" w:hAnsi="Arial" w:cs="Arial"/>
+          <w:color w:val="000000"/>
+        </w:rPr>
+        <w:t>           </w:t>
+      </w:r>
+      <w:r>
+        <w:rPr>
+          <w:rFonts w:ascii="Arial" w:eastAsia="Times New Roman" w:hAnsi="Arial" w:cs="Arial"/>
+          <w:color w:val="000000"/>
+        </w:rPr>
+        <w:tab/>
+      </w:r>
+      <w:r>
+        <w:rPr>
+          <w:rFonts w:ascii="Microsoft YaHei" w:eastAsia="Microsoft YaHei" w:hAnsi="Microsoft YaHei" w:cs="Microsoft YaHei" w:hint="eastAsia"/>
+          <w:color w:val="000000"/>
+        </w:rPr>
+        <w:t>分享到其他应</w:t>
+      </w:r>
+      <w:r>
+        <w:rPr>
+          <w:rFonts w:ascii="Microsoft YaHei" w:eastAsia="Microsoft YaHei" w:hAnsi="Microsoft YaHei" w:cs="Microsoft YaHei"/>
+          <w:color w:val="000000"/>
+        </w:rPr>
+        <w:t>用</w:t>
+      </w:r>
+    </w:p>
+    <w:p>
+      <w:pPr>
+        <w:spacing w:before="240" w:after="240" w:line="240" w:lineRule="auto"/>
+        <w:ind w:left="720"/>
+        <w:rPr>
+          <w:rFonts w:ascii="Times New Roman" w:eastAsia="Times New Roman" w:hAnsi="Times New Roman" w:cs="Times New Roman"/>
+          <w:sz w:val="24"/>
+          <w:szCs w:val="24"/>
+        </w:rPr>
+      </w:pPr>
+      <w:r>
+        <w:rPr>
+          <w:rFonts w:ascii="Arial" w:eastAsia="Times New Roman" w:hAnsi="Arial" w:cs="Arial"/>
+          <w:color w:val="000000"/>
+        </w:rPr>
+        <w:tab/>
+      </w:r>
+      <w:r>
+        <w:rPr>
+          <w:rFonts w:ascii="Microsoft YaHei" w:eastAsia="Microsoft YaHei" w:hAnsi="Microsoft YaHei" w:cs="Microsoft YaHei" w:hint="eastAsia"/>
+          <w:color w:val="000000"/>
+        </w:rPr>
+        <w:t>分区角色分类</w:t>
+      </w:r>
+      <w:r>
+        <w:rPr>
+          <w:rFonts w:ascii="Microsoft YaHei" w:eastAsia="Microsoft YaHei" w:hAnsi="Microsoft YaHei" w:cs="Microsoft YaHei"/>
+          <w:color w:val="000000"/>
+        </w:rPr>
+        <w:t>：</w:t>
+      </w:r>
+    </w:p>
+    <w:p>
+      <w:pPr>
+        <w:spacing w:before="240" w:after="240" w:line="240" w:lineRule="auto"/>
+        <w:ind w:left="720"/>
+        <w:rPr>
+          <w:rFonts w:ascii="Times New Roman" w:eastAsia="Times New Roman" w:hAnsi="Times New Roman" w:cs="Times New Roman"/>
+          <w:sz w:val="24"/>
+          <w:szCs w:val="24"/>
+        </w:rPr>
+      </w:pPr>
+      <w:r>
+        <w:rPr>
+          <w:rFonts w:ascii="Arial" w:eastAsia="Times New Roman" w:hAnsi="Arial" w:cs="Arial"/>
+          <w:color w:val="000000"/>
+        </w:rPr>
+        <w:tab/>
+      </w:r>
+      <w:r>
+        <w:rPr>
+          <w:rFonts w:ascii="Arial" w:eastAsia="Times New Roman" w:hAnsi="Arial" w:cs="Arial"/>
+          <w:color w:val="000000"/>
+        </w:rPr>
+        <w:tab/>
+      </w:r>
+      <w:r>
+        <w:rPr>
+          <w:rFonts w:ascii="Arial" w:eastAsia="Times New Roman" w:hAnsi="Arial" w:cs="Arial"/>
+          <w:color w:val="000000"/>
+        </w:rPr>
+        <w:tab/>
+      </w:r>
+      <w:r>
+        <w:rPr>
+          <w:rFonts w:ascii="Microsoft YaHei" w:eastAsia="Microsoft YaHei" w:hAnsi="Microsoft YaHei" w:cs="Microsoft YaHei" w:hint="eastAsia"/>
+          <w:color w:val="000000"/>
+        </w:rPr>
+        <w:t>选择角</w:t>
+      </w:r>
+      <w:r>
+        <w:rPr>
+          <w:rFonts w:ascii="Microsoft YaHei" w:eastAsia="Microsoft YaHei" w:hAnsi="Microsoft YaHei" w:cs="Microsoft YaHei"/>
+          <w:color w:val="000000"/>
+        </w:rPr>
+        <w:t>色</w:t>
+      </w:r>
+    </w:p>
+    <w:p>
+      <w:pPr>
+        <w:spacing w:before="240" w:after="240" w:line="240" w:lineRule="auto"/>
+        <w:ind w:left="720"/>
+        <w:rPr>
+          <w:rFonts w:ascii="Times New Roman" w:eastAsia="Times New Roman" w:hAnsi="Times New Roman" w:cs="Times New Roman"/>
+          <w:sz w:val="24"/>
+          <w:szCs w:val="24"/>
+        </w:rPr>
+      </w:pPr>
+      <w:r>
+        <w:rPr>
+          <w:rFonts w:ascii="Arial" w:eastAsia="Times New Roman" w:hAnsi="Arial" w:cs="Arial"/>
+          <w:color w:val="000000"/>
+        </w:rPr>
+        <w:tab/>
+      </w:r>
+      <w:r>
+        <w:rPr>
+          <w:rFonts w:ascii="Arial" w:eastAsia="Times New Roman" w:hAnsi="Arial" w:cs="Arial"/>
+          <w:color w:val="000000"/>
+        </w:rPr>
+        <w:tab/>
+      </w:r>
+      <w:r>
+        <w:rPr>
+          <w:rFonts w:ascii="Arial" w:eastAsia="Times New Roman" w:hAnsi="Arial" w:cs="Arial"/>
+          <w:color w:val="000000"/>
+        </w:rPr>
+        <w:tab/>
+      </w:r>
+      <w:r>
+        <w:rPr>
+          <w:rFonts w:ascii="Microsoft YaHei" w:eastAsia="Microsoft YaHei" w:hAnsi="Microsoft YaHei" w:cs="Microsoft YaHei" w:hint="eastAsia"/>
+          <w:color w:val="000000"/>
+        </w:rPr>
+        <w:t>和相关角色用户成为朋友</w:t>
+      </w:r>
+      <w:r>
+        <w:rPr>
+          <w:rFonts w:ascii="Arial" w:eastAsia="Times New Roman" w:hAnsi="Arial" w:cs="Arial"/>
+          <w:color w:val="000000"/>
+        </w:rPr>
+        <w:t>/</w:t>
+      </w:r>
+      <w:r>
+        <w:rPr>
+          <w:rFonts w:ascii="Microsoft YaHei" w:eastAsia="Microsoft YaHei" w:hAnsi="Microsoft YaHei" w:cs="Microsoft YaHei" w:hint="eastAsia"/>
+          <w:color w:val="000000"/>
+        </w:rPr>
+        <w:t>建立社区</w:t>
+      </w:r>
+      <w:r>
+        <w:rPr>
+          <w:rFonts w:ascii="Arial" w:eastAsia="Times New Roman" w:hAnsi="Arial" w:cs="Arial"/>
+          <w:color w:val="000000"/>
+        </w:rPr>
+        <w:t> </w:t>
+      </w:r>
+    </w:p>
+    <w:p>
+      <w:pPr>
+        <w:spacing w:before="240" w:after="240" w:line="240" w:lineRule="auto"/>
+        <w:ind w:left="720"/>
+        <w:rPr>
+          <w:rFonts w:ascii="Times New Roman" w:eastAsia="Times New Roman" w:hAnsi="Times New Roman" w:cs="Times New Roman"/>
+          <w:sz w:val="24"/>
+          <w:szCs w:val="24"/>
+        </w:rPr>
+      </w:pPr>
+      <w:r>
+        <w:rPr>
+          <w:rFonts w:ascii="Microsoft YaHei" w:eastAsia="Microsoft YaHei" w:hAnsi="Microsoft YaHei" w:cs="Times New Roman" w:hint="eastAsia"/>
+          <w:color w:val="000000"/>
+        </w:rPr>
         <w:lastRenderedPageBreak/>
-        <w:tab/>
-      </w:r>
-      <w:r>
-        <w:rPr>
-          <w:rFonts w:ascii="Arial" w:eastAsia="Times New Roman" w:hAnsi="Arial" w:cs="Arial"/>
-          <w:color w:val="000000"/>
-        </w:rPr>
-        <w:tab/>
-      </w:r>
-      <w:r>
-        <w:rPr>
-          <w:rFonts w:ascii="Arial" w:eastAsia="Times New Roman" w:hAnsi="Arial" w:cs="Arial"/>
-          <w:color w:val="000000"/>
-        </w:rPr>
-        <w:tab/>
-      </w:r>
-      <w:r>
-        <w:rPr>
-          <w:rFonts w:ascii="Microsoft YaHei" w:eastAsia="Microsoft YaHei" w:hAnsi="Microsoft YaHei" w:cs="Microsoft YaHei" w:hint="eastAsia"/>
-          <w:color w:val="000000"/>
-        </w:rPr>
-        <w:t>弱者和弱者比惨</w:t>
-      </w:r>
-      <w:r>
-        <w:rPr>
-          <w:rFonts w:ascii="Microsoft YaHei" w:eastAsia="Microsoft YaHei" w:hAnsi="Microsoft YaHei" w:cs="Microsoft YaHei"/>
-          <w:color w:val="000000"/>
-        </w:rPr>
-        <w:t>？</w:t>
+        <w:t>培训客服的讨客户喜欢:  </w:t>
       </w:r>
     </w:p>
     <w:p>
@@ -891,165 +1769,24 @@
           <w:color w:val="000000"/>
         </w:rPr>
         <w:tab/>
-      </w:r>
-      <w:r>
-        <w:rPr>
-          <w:rFonts w:ascii="Arial" w:eastAsia="Times New Roman" w:hAnsi="Arial" w:cs="Arial"/>
-          <w:color w:val="000000"/>
-        </w:rPr>
-        <w:tab/>
-      </w:r>
-      <w:r>
-        <w:rPr>
-          <w:rFonts w:ascii="Arial" w:eastAsia="Times New Roman" w:hAnsi="Arial" w:cs="Arial"/>
-          <w:color w:val="000000"/>
-        </w:rPr>
-        <w:tab/>
-      </w:r>
-      <w:r>
-        <w:rPr>
-          <w:rFonts w:ascii="Microsoft YaHei" w:eastAsia="Microsoft YaHei" w:hAnsi="Microsoft YaHei" w:cs="Microsoft YaHei" w:hint="eastAsia"/>
-          <w:color w:val="000000"/>
-        </w:rPr>
-        <w:t>弱者夸赞大佬</w:t>
-      </w:r>
-      <w:r>
-        <w:rPr>
-          <w:rFonts w:ascii="Microsoft YaHei" w:eastAsia="Microsoft YaHei" w:hAnsi="Microsoft YaHei" w:cs="Microsoft YaHei"/>
-          <w:color w:val="000000"/>
-        </w:rPr>
-        <w:t>？</w:t>
-      </w:r>
-    </w:p>
-    <w:p>
-      <w:pPr>
-        <w:spacing w:before="240" w:after="240" w:line="240" w:lineRule="auto"/>
-        <w:ind w:left="720"/>
-        <w:rPr>
-          <w:rFonts w:ascii="Times New Roman" w:eastAsia="Times New Roman" w:hAnsi="Times New Roman" w:cs="Times New Roman"/>
-          <w:sz w:val="24"/>
-          <w:szCs w:val="24"/>
-        </w:rPr>
-      </w:pPr>
-      <w:r>
-        <w:rPr>
-          <w:rFonts w:ascii="Arial" w:eastAsia="Times New Roman" w:hAnsi="Arial" w:cs="Arial"/>
-          <w:color w:val="000000"/>
-        </w:rPr>
-        <w:tab/>
-      </w:r>
-      <w:r>
-        <w:rPr>
-          <w:rFonts w:ascii="Arial" w:eastAsia="Times New Roman" w:hAnsi="Arial" w:cs="Arial"/>
-          <w:color w:val="000000"/>
-        </w:rPr>
-        <w:tab/>
-      </w:r>
-      <w:r>
-        <w:rPr>
-          <w:rFonts w:ascii="Arial" w:eastAsia="Times New Roman" w:hAnsi="Arial" w:cs="Arial"/>
-          <w:color w:val="000000"/>
-        </w:rPr>
-        <w:tab/>
-      </w:r>
-      <w:r>
-        <w:rPr>
-          <w:rFonts w:ascii="Microsoft YaHei" w:eastAsia="Microsoft YaHei" w:hAnsi="Microsoft YaHei" w:cs="Microsoft YaHei" w:hint="eastAsia"/>
-          <w:color w:val="000000"/>
-        </w:rPr>
-        <w:t>大佬夸赞弱者</w:t>
-      </w:r>
-      <w:r>
-        <w:rPr>
-          <w:rFonts w:ascii="Microsoft YaHei" w:eastAsia="Microsoft YaHei" w:hAnsi="Microsoft YaHei" w:cs="Microsoft YaHei"/>
-          <w:color w:val="000000"/>
-        </w:rPr>
-        <w:t>？</w:t>
-      </w:r>
-    </w:p>
-    <w:p>
-      <w:pPr>
-        <w:spacing w:before="240" w:after="240" w:line="240" w:lineRule="auto"/>
-        <w:ind w:left="720"/>
-        <w:rPr>
-          <w:rFonts w:ascii="Times New Roman" w:eastAsia="Times New Roman" w:hAnsi="Times New Roman" w:cs="Times New Roman"/>
-          <w:sz w:val="24"/>
-          <w:szCs w:val="24"/>
-        </w:rPr>
-      </w:pPr>
-      <w:r>
-        <w:rPr>
-          <w:rFonts w:ascii="Arial" w:eastAsia="Times New Roman" w:hAnsi="Arial" w:cs="Arial"/>
-          <w:color w:val="000000"/>
-        </w:rPr>
-        <w:tab/>
-      </w:r>
-      <w:r>
-        <w:rPr>
-          <w:rFonts w:ascii="Arial" w:eastAsia="Times New Roman" w:hAnsi="Arial" w:cs="Arial"/>
-          <w:color w:val="000000"/>
-        </w:rPr>
-        <w:tab/>
-      </w:r>
-      <w:r>
-        <w:rPr>
-          <w:rFonts w:ascii="Arial" w:eastAsia="Times New Roman" w:hAnsi="Arial" w:cs="Arial"/>
-          <w:color w:val="000000"/>
-        </w:rPr>
-        <w:tab/>
-      </w:r>
-      <w:r>
-        <w:rPr>
-          <w:rFonts w:ascii="Microsoft YaHei" w:eastAsia="Microsoft YaHei" w:hAnsi="Microsoft YaHei" w:cs="Microsoft YaHei" w:hint="eastAsia"/>
-          <w:color w:val="000000"/>
-        </w:rPr>
-        <w:t>装大佬</w:t>
-      </w:r>
-      <w:r>
-        <w:rPr>
-          <w:rFonts w:ascii="Microsoft YaHei" w:eastAsia="Microsoft YaHei" w:hAnsi="Microsoft YaHei" w:cs="Microsoft YaHei"/>
-          <w:color w:val="000000"/>
-        </w:rPr>
-        <w:t>？</w:t>
-      </w:r>
-    </w:p>
-    <w:p>
-      <w:pPr>
-        <w:spacing w:before="240" w:after="240" w:line="240" w:lineRule="auto"/>
-        <w:ind w:left="720"/>
-        <w:rPr>
-          <w:rFonts w:ascii="Times New Roman" w:eastAsia="Times New Roman" w:hAnsi="Times New Roman" w:cs="Times New Roman"/>
-          <w:sz w:val="24"/>
-          <w:szCs w:val="24"/>
-        </w:rPr>
-      </w:pPr>
-      <w:r>
-        <w:rPr>
-          <w:rFonts w:ascii="Arial" w:eastAsia="Times New Roman" w:hAnsi="Arial" w:cs="Arial"/>
-          <w:color w:val="000000"/>
-        </w:rPr>
-        <w:tab/>
-      </w:r>
-      <w:r>
-        <w:rPr>
-          <w:rFonts w:ascii="Arial" w:eastAsia="Times New Roman" w:hAnsi="Arial" w:cs="Arial"/>
-          <w:color w:val="000000"/>
-        </w:rPr>
-        <w:tab/>
-      </w:r>
-      <w:r>
-        <w:rPr>
-          <w:rFonts w:ascii="Arial" w:eastAsia="Times New Roman" w:hAnsi="Arial" w:cs="Arial"/>
-          <w:color w:val="000000"/>
-        </w:rPr>
-        <w:tab/>
-      </w:r>
-      <w:r>
-        <w:rPr>
-          <w:rFonts w:ascii="Microsoft YaHei" w:eastAsia="Microsoft YaHei" w:hAnsi="Microsoft YaHei" w:cs="Microsoft YaHei" w:hint="eastAsia"/>
-          <w:color w:val="000000"/>
-        </w:rPr>
-        <w:t>推送他觉得好的东西</w:t>
+        <w:t>B2B possible</w:t>
+      </w:r>
+    </w:p>
+    <w:p>
+      <w:pPr>
+        <w:spacing w:before="240" w:after="240" w:line="240" w:lineRule="auto"/>
+        <w:rPr>
+          <w:rFonts w:ascii="Times New Roman" w:eastAsia="Times New Roman" w:hAnsi="Times New Roman" w:cs="Times New Roman"/>
+          <w:sz w:val="24"/>
+          <w:szCs w:val="24"/>
+        </w:rPr>
+      </w:pPr>
+      <w:r>
+        <w:rPr>
+          <w:rFonts w:ascii="Microsoft YaHei" w:eastAsia="Microsoft YaHei" w:hAnsi="Microsoft YaHei" w:cs="Microsoft YaHei" w:hint="eastAsia"/>
+          <w:color w:val="000000"/>
+        </w:rPr>
+        <w:t>非功能需求</w:t>
       </w:r>
       <w:r>
         <w:rPr>
@@ -1062,228 +1799,6 @@
     <w:p>
       <w:pPr>
         <w:spacing w:before="240" w:after="240" w:line="240" w:lineRule="auto"/>
-        <w:ind w:left="2160" w:firstLine="720"/>
-        <w:rPr>
-          <w:rFonts w:ascii="Times New Roman" w:eastAsia="Times New Roman" w:hAnsi="Times New Roman" w:cs="Times New Roman"/>
-          <w:sz w:val="24"/>
-          <w:szCs w:val="24"/>
-        </w:rPr>
-      </w:pPr>
-      <w:r>
-        <w:rPr>
-          <w:rFonts w:ascii="Microsoft YaHei" w:eastAsia="Microsoft YaHei" w:hAnsi="Microsoft YaHei" w:cs="Microsoft YaHei" w:hint="eastAsia"/>
-          <w:color w:val="000000"/>
-        </w:rPr>
-        <w:t>归类用户特性</w:t>
-      </w:r>
-      <w:r>
-        <w:rPr>
-          <w:rFonts w:ascii="Microsoft YaHei" w:eastAsia="Microsoft YaHei" w:hAnsi="Microsoft YaHei" w:cs="Microsoft YaHei"/>
-          <w:color w:val="000000"/>
-        </w:rPr>
-        <w:t>：</w:t>
-      </w:r>
-    </w:p>
-    <w:p>
-      <w:pPr>
-        <w:spacing w:before="240" w:after="240" w:line="240" w:lineRule="auto"/>
-        <w:ind w:left="2880" w:firstLine="720"/>
-        <w:rPr>
-          <w:rFonts w:ascii="Times New Roman" w:eastAsia="Times New Roman" w:hAnsi="Times New Roman" w:cs="Times New Roman"/>
-          <w:sz w:val="24"/>
-          <w:szCs w:val="24"/>
-        </w:rPr>
-      </w:pPr>
-      <w:r>
-        <w:rPr>
-          <w:rFonts w:ascii="Microsoft YaHei" w:eastAsia="Microsoft YaHei" w:hAnsi="Microsoft YaHei" w:cs="Microsoft YaHei" w:hint="eastAsia"/>
-          <w:color w:val="000000"/>
-        </w:rPr>
-        <w:t>夸或被夸</w:t>
-      </w:r>
-      <w:r>
-        <w:rPr>
-          <w:rFonts w:ascii="Arial" w:eastAsia="Times New Roman" w:hAnsi="Arial" w:cs="Arial"/>
-          <w:color w:val="000000"/>
-        </w:rPr>
-        <w:t xml:space="preserve"> - </w:t>
-      </w:r>
-      <w:r>
-        <w:rPr>
-          <w:rFonts w:ascii="Microsoft YaHei" w:eastAsia="Microsoft YaHei" w:hAnsi="Microsoft YaHei" w:cs="Microsoft YaHei" w:hint="eastAsia"/>
-          <w:color w:val="000000"/>
-        </w:rPr>
-        <w:t>分布</w:t>
-      </w:r>
-      <w:r>
-        <w:rPr>
-          <w:rFonts w:ascii="Microsoft YaHei" w:eastAsia="Microsoft YaHei" w:hAnsi="Microsoft YaHei" w:cs="Microsoft YaHei"/>
-          <w:color w:val="000000"/>
-        </w:rPr>
-        <w:t>图</w:t>
-      </w:r>
-    </w:p>
-    <w:p>
-      <w:pPr>
-        <w:spacing w:before="240" w:after="240" w:line="240" w:lineRule="auto"/>
-        <w:ind w:left="2880" w:firstLine="720"/>
-        <w:rPr>
-          <w:rFonts w:ascii="Times New Roman" w:eastAsia="Times New Roman" w:hAnsi="Times New Roman" w:cs="Times New Roman"/>
-          <w:sz w:val="24"/>
-          <w:szCs w:val="24"/>
-        </w:rPr>
-      </w:pPr>
-      <w:r>
-        <w:rPr>
-          <w:rFonts w:ascii="Microsoft YaHei" w:eastAsia="Microsoft YaHei" w:hAnsi="Microsoft YaHei" w:cs="Microsoft YaHei" w:hint="eastAsia"/>
-          <w:color w:val="000000"/>
-        </w:rPr>
-        <w:t>审核夸人的人的素养</w:t>
-      </w:r>
-      <w:r>
-        <w:rPr>
-          <w:rFonts w:ascii="Arial" w:eastAsia="Times New Roman" w:hAnsi="Arial" w:cs="Arial"/>
-          <w:color w:val="000000"/>
-        </w:rPr>
-        <w:t xml:space="preserve"> - </w:t>
-      </w:r>
-      <w:r>
-        <w:rPr>
-          <w:rFonts w:ascii="Microsoft YaHei" w:eastAsia="Microsoft YaHei" w:hAnsi="Microsoft YaHei" w:cs="Microsoft YaHei" w:hint="eastAsia"/>
-          <w:color w:val="000000"/>
-        </w:rPr>
-        <w:t>问</w:t>
-      </w:r>
-      <w:r>
-        <w:rPr>
-          <w:rFonts w:ascii="Microsoft YaHei" w:eastAsia="Microsoft YaHei" w:hAnsi="Microsoft YaHei" w:cs="Microsoft YaHei"/>
-          <w:color w:val="000000"/>
-        </w:rPr>
-        <w:t>卷</w:t>
-      </w:r>
-    </w:p>
-    <w:p>
-      <w:pPr>
-        <w:spacing w:before="240" w:after="240" w:line="240" w:lineRule="auto"/>
-        <w:ind w:left="2160" w:firstLine="720"/>
-        <w:rPr>
-          <w:rFonts w:ascii="Microsoft YaHei" w:eastAsia="Microsoft YaHei" w:hAnsi="Microsoft YaHei" w:cs="Microsoft YaHei" w:hint="eastAsia"/>
-          <w:color w:val="000000"/>
-        </w:rPr>
-      </w:pPr>
-      <w:r>
-        <w:rPr>
-          <w:rFonts w:ascii="Microsoft YaHei" w:eastAsia="Microsoft YaHei" w:hAnsi="Microsoft YaHei" w:cs="Microsoft YaHei" w:hint="eastAsia"/>
-          <w:color w:val="000000"/>
-        </w:rPr>
-        <w:t>等级系统，点赞，称号赋予，成就，游戏任</w:t>
-      </w:r>
-      <w:r>
-        <w:rPr>
-          <w:rFonts w:ascii="Microsoft YaHei" w:eastAsia="Microsoft YaHei" w:hAnsi="Microsoft YaHei" w:cs="Microsoft YaHei"/>
-          <w:color w:val="000000"/>
-        </w:rPr>
-        <w:t>务</w:t>
-      </w:r>
-      <w:r>
-        <w:rPr>
-          <w:rFonts w:ascii="Microsoft YaHei" w:eastAsia="Microsoft YaHei" w:hAnsi="Microsoft YaHei" w:cs="Microsoft YaHei" w:hint="eastAsia"/>
-          <w:color w:val="000000"/>
-        </w:rPr>
-        <w:t>，挑战别人的夸赞</w:t>
-      </w:r>
-    </w:p>
-    <w:p>
-      <w:pPr>
-        <w:spacing w:before="240" w:after="240" w:line="240" w:lineRule="auto"/>
-        <w:rPr>
-          <w:rFonts w:ascii="Microsoft YaHei" w:eastAsia="Microsoft YaHei" w:hAnsi="Microsoft YaHei" w:cs="Microsoft YaHei" w:hint="eastAsia"/>
-          <w:color w:val="000000"/>
-        </w:rPr>
-      </w:pPr>
-      <w:r>
-        <w:rPr>
-          <w:rFonts w:ascii="Microsoft YaHei" w:eastAsia="Microsoft YaHei" w:hAnsi="Microsoft YaHei" w:cs="Microsoft YaHei"/>
-          <w:color w:val="000000"/>
-        </w:rPr>
-        <w:tab/>
-      </w:r>
-      <w:r>
-        <w:rPr>
-          <w:rFonts w:ascii="Microsoft YaHei" w:eastAsia="Microsoft YaHei" w:hAnsi="Microsoft YaHei" w:cs="Microsoft YaHei"/>
-          <w:color w:val="000000"/>
-        </w:rPr>
-        <w:tab/>
-      </w:r>
-      <w:r>
-        <w:rPr>
-          <w:rFonts w:ascii="Microsoft YaHei" w:eastAsia="Microsoft YaHei" w:hAnsi="Microsoft YaHei" w:cs="Microsoft YaHei" w:hint="eastAsia"/>
-          <w:color w:val="000000"/>
-        </w:rPr>
-        <w:t>培训客服的讨客户喜欢</w:t>
-      </w:r>
-    </w:p>
-    <w:p>
-      <w:pPr>
-        <w:spacing w:before="240" w:after="240" w:line="240" w:lineRule="auto"/>
-        <w:ind w:firstLine="720"/>
-        <w:rPr>
-          <w:rFonts w:ascii="Times New Roman" w:eastAsia="Times New Roman" w:hAnsi="Times New Roman" w:cs="Times New Roman"/>
-          <w:sz w:val="24"/>
-          <w:szCs w:val="24"/>
-        </w:rPr>
-      </w:pPr>
-      <w:r>
-        <w:rPr>
-          <w:rFonts w:ascii="Microsoft YaHei" w:eastAsia="Microsoft YaHei" w:hAnsi="Microsoft YaHei" w:cs="Microsoft YaHei" w:hint="eastAsia"/>
-          <w:color w:val="000000"/>
-        </w:rPr>
-        <w:t>社交功能</w:t>
-      </w:r>
-      <w:r>
-        <w:rPr>
-          <w:rFonts w:ascii="Microsoft YaHei" w:eastAsia="Microsoft YaHei" w:hAnsi="Microsoft YaHei" w:cs="Microsoft YaHei"/>
-          <w:color w:val="000000"/>
-        </w:rPr>
-        <w:t>：</w:t>
-      </w:r>
-    </w:p>
-    <w:p>
-      <w:pPr>
-        <w:spacing w:before="240" w:after="240" w:line="240" w:lineRule="auto"/>
-        <w:ind w:firstLine="720"/>
-        <w:rPr>
-          <w:rFonts w:ascii="Times New Roman" w:eastAsia="Times New Roman" w:hAnsi="Times New Roman" w:cs="Times New Roman"/>
-          <w:sz w:val="24"/>
-          <w:szCs w:val="24"/>
-        </w:rPr>
-      </w:pPr>
-      <w:r>
-        <w:rPr>
-          <w:rFonts w:ascii="Arial" w:eastAsia="Times New Roman" w:hAnsi="Arial" w:cs="Arial"/>
-          <w:color w:val="000000"/>
-        </w:rPr>
-        <w:tab/>
-      </w:r>
-      <w:r>
-        <w:rPr>
-          <w:rFonts w:ascii="Microsoft YaHei" w:eastAsia="Microsoft YaHei" w:hAnsi="Microsoft YaHei" w:cs="Microsoft YaHei" w:hint="eastAsia"/>
-          <w:color w:val="000000"/>
-        </w:rPr>
-        <w:t>添加好</w:t>
-      </w:r>
-      <w:r>
-        <w:rPr>
-          <w:rFonts w:ascii="Microsoft YaHei" w:eastAsia="Microsoft YaHei" w:hAnsi="Microsoft YaHei" w:cs="Microsoft YaHei"/>
-          <w:color w:val="000000"/>
-        </w:rPr>
-        <w:t>友</w:t>
-      </w:r>
-    </w:p>
-    <w:p>
-      <w:pPr>
-        <w:spacing w:before="240" w:after="240" w:line="240" w:lineRule="auto"/>
-        <w:ind w:left="720"/>
         <w:rPr>
           <w:rFonts w:ascii="Times New Roman" w:eastAsia="Times New Roman" w:hAnsi="Times New Roman" w:cs="Times New Roman"/>
           <w:sz w:val="24"/>
@@ -1309,20 +1824,33 @@
           <w:rFonts w:ascii="Microsoft YaHei" w:eastAsia="Microsoft YaHei" w:hAnsi="Microsoft YaHei" w:cs="Microsoft YaHei" w:hint="eastAsia"/>
           <w:color w:val="000000"/>
         </w:rPr>
-        <w:t>可以上传文字图片视</w:t>
-      </w:r>
-      <w:r>
-        <w:rPr>
-          <w:rFonts w:ascii="Microsoft YaHei" w:eastAsia="Microsoft YaHei" w:hAnsi="Microsoft YaHei" w:cs="Microsoft YaHei"/>
-          <w:color w:val="000000"/>
-        </w:rPr>
-        <w:t>频</w:t>
-      </w:r>
-    </w:p>
-    <w:p>
-      <w:pPr>
-        <w:spacing w:before="240" w:after="240" w:line="240" w:lineRule="auto"/>
-        <w:ind w:left="720"/>
+        <w:t>可用性：</w:t>
+      </w:r>
+      <w:r>
+        <w:rPr>
+          <w:rFonts w:ascii="Arial" w:eastAsia="Times New Roman" w:hAnsi="Arial" w:cs="Arial"/>
+          <w:color w:val="000000"/>
+        </w:rPr>
+        <w:t xml:space="preserve"> </w:t>
+      </w:r>
+      <w:r>
+        <w:rPr>
+          <w:rFonts w:ascii="Microsoft YaHei" w:eastAsia="Microsoft YaHei" w:hAnsi="Microsoft YaHei" w:cs="Microsoft YaHei" w:hint="eastAsia"/>
+          <w:color w:val="000000"/>
+        </w:rPr>
+        <w:t>点开就直接会</w:t>
+      </w:r>
+      <w:r>
+        <w:rPr>
+          <w:rFonts w:ascii="Microsoft YaHei" w:eastAsia="Microsoft YaHei" w:hAnsi="Microsoft YaHei" w:cs="Microsoft YaHei"/>
+          <w:color w:val="000000"/>
+        </w:rPr>
+        <w:t>用</w:t>
+      </w:r>
+    </w:p>
+    <w:p>
+      <w:pPr>
+        <w:spacing w:before="240" w:after="240" w:line="240" w:lineRule="auto"/>
         <w:rPr>
           <w:rFonts w:ascii="Times New Roman" w:eastAsia="Times New Roman" w:hAnsi="Times New Roman" w:cs="Times New Roman"/>
           <w:sz w:val="24"/>
@@ -1348,20 +1876,33 @@
           <w:rFonts w:ascii="Microsoft YaHei" w:eastAsia="Microsoft YaHei" w:hAnsi="Microsoft YaHei" w:cs="Microsoft YaHei" w:hint="eastAsia"/>
           <w:color w:val="000000"/>
         </w:rPr>
-        <w:t>留</w:t>
-      </w:r>
-      <w:r>
-        <w:rPr>
-          <w:rFonts w:ascii="Microsoft YaHei" w:eastAsia="Microsoft YaHei" w:hAnsi="Microsoft YaHei" w:cs="Microsoft YaHei"/>
-          <w:color w:val="000000"/>
-        </w:rPr>
-        <w:t>言</w:t>
-      </w:r>
-    </w:p>
-    <w:p>
-      <w:pPr>
-        <w:spacing w:before="240" w:after="240" w:line="240" w:lineRule="auto"/>
-        <w:ind w:left="720"/>
+        <w:t>可靠性：</w:t>
+      </w:r>
+      <w:r>
+        <w:rPr>
+          <w:rFonts w:ascii="Arial" w:eastAsia="Times New Roman" w:hAnsi="Arial" w:cs="Arial"/>
+          <w:color w:val="000000"/>
+        </w:rPr>
+        <w:t xml:space="preserve"> </w:t>
+      </w:r>
+      <w:r>
+        <w:rPr>
+          <w:rFonts w:ascii="Microsoft YaHei" w:eastAsia="Microsoft YaHei" w:hAnsi="Microsoft YaHei" w:cs="Microsoft YaHei" w:hint="eastAsia"/>
+          <w:color w:val="000000"/>
+        </w:rPr>
+        <w:t>没有好友也会有人拍马</w:t>
+      </w:r>
+      <w:r>
+        <w:rPr>
+          <w:rFonts w:ascii="Microsoft YaHei" w:eastAsia="Microsoft YaHei" w:hAnsi="Microsoft YaHei" w:cs="Microsoft YaHei"/>
+          <w:color w:val="000000"/>
+        </w:rPr>
+        <w:t>屁</w:t>
+      </w:r>
+    </w:p>
+    <w:p>
+      <w:pPr>
+        <w:spacing w:before="240" w:after="240" w:line="240" w:lineRule="auto"/>
         <w:rPr>
           <w:rFonts w:ascii="Times New Roman" w:eastAsia="Times New Roman" w:hAnsi="Times New Roman" w:cs="Times New Roman"/>
           <w:sz w:val="24"/>
@@ -1387,186 +1928,28 @@
           <w:rFonts w:ascii="Microsoft YaHei" w:eastAsia="Microsoft YaHei" w:hAnsi="Microsoft YaHei" w:cs="Microsoft YaHei" w:hint="eastAsia"/>
           <w:color w:val="000000"/>
         </w:rPr>
-        <w:t>分享到其他应</w:t>
-      </w:r>
-      <w:r>
-        <w:rPr>
-          <w:rFonts w:ascii="Microsoft YaHei" w:eastAsia="Microsoft YaHei" w:hAnsi="Microsoft YaHei" w:cs="Microsoft YaHei"/>
-          <w:color w:val="000000"/>
-        </w:rPr>
-        <w:t>用</w:t>
-      </w:r>
-    </w:p>
-    <w:p>
-      <w:pPr>
-        <w:spacing w:before="240" w:after="240" w:line="240" w:lineRule="auto"/>
-        <w:ind w:left="720"/>
-        <w:rPr>
-          <w:rFonts w:ascii="Times New Roman" w:eastAsia="Times New Roman" w:hAnsi="Times New Roman" w:cs="Times New Roman"/>
-          <w:sz w:val="24"/>
-          <w:szCs w:val="24"/>
-        </w:rPr>
-      </w:pPr>
-      <w:r>
-        <w:rPr>
-          <w:rFonts w:ascii="Arial" w:eastAsia="Times New Roman" w:hAnsi="Arial" w:cs="Arial"/>
-          <w:color w:val="000000"/>
-        </w:rPr>
-        <w:tab/>
-      </w:r>
-      <w:r>
-        <w:rPr>
-          <w:rFonts w:ascii="Microsoft YaHei" w:eastAsia="Microsoft YaHei" w:hAnsi="Microsoft YaHei" w:cs="Microsoft YaHei" w:hint="eastAsia"/>
-          <w:color w:val="000000"/>
-        </w:rPr>
-        <w:t>分区角色分类</w:t>
-      </w:r>
-      <w:r>
-        <w:rPr>
-          <w:rFonts w:ascii="Microsoft YaHei" w:eastAsia="Microsoft YaHei" w:hAnsi="Microsoft YaHei" w:cs="Microsoft YaHei"/>
-          <w:color w:val="000000"/>
-        </w:rPr>
-        <w:t>：</w:t>
-      </w:r>
-    </w:p>
-    <w:p>
-      <w:pPr>
-        <w:spacing w:before="240" w:after="240" w:line="240" w:lineRule="auto"/>
-        <w:ind w:left="720"/>
-        <w:rPr>
-          <w:rFonts w:ascii="Times New Roman" w:eastAsia="Times New Roman" w:hAnsi="Times New Roman" w:cs="Times New Roman"/>
-          <w:sz w:val="24"/>
-          <w:szCs w:val="24"/>
-        </w:rPr>
-      </w:pPr>
-      <w:r>
-        <w:rPr>
-          <w:rFonts w:ascii="Arial" w:eastAsia="Times New Roman" w:hAnsi="Arial" w:cs="Arial"/>
-          <w:color w:val="000000"/>
-        </w:rPr>
-        <w:tab/>
-      </w:r>
-      <w:r>
-        <w:rPr>
-          <w:rFonts w:ascii="Arial" w:eastAsia="Times New Roman" w:hAnsi="Arial" w:cs="Arial"/>
-          <w:color w:val="000000"/>
-        </w:rPr>
-        <w:tab/>
-      </w:r>
-      <w:r>
-        <w:rPr>
-          <w:rFonts w:ascii="Arial" w:eastAsia="Times New Roman" w:hAnsi="Arial" w:cs="Arial"/>
-          <w:color w:val="000000"/>
-        </w:rPr>
-        <w:tab/>
-      </w:r>
-      <w:r>
-        <w:rPr>
-          <w:rFonts w:ascii="Microsoft YaHei" w:eastAsia="Microsoft YaHei" w:hAnsi="Microsoft YaHei" w:cs="Microsoft YaHei" w:hint="eastAsia"/>
-          <w:color w:val="000000"/>
-        </w:rPr>
-        <w:t>选择角</w:t>
-      </w:r>
-      <w:r>
-        <w:rPr>
-          <w:rFonts w:ascii="Microsoft YaHei" w:eastAsia="Microsoft YaHei" w:hAnsi="Microsoft YaHei" w:cs="Microsoft YaHei"/>
-          <w:color w:val="000000"/>
-        </w:rPr>
-        <w:t>色</w:t>
-      </w:r>
-    </w:p>
-    <w:p>
-      <w:pPr>
-        <w:spacing w:before="240" w:after="240" w:line="240" w:lineRule="auto"/>
-        <w:ind w:left="720"/>
-        <w:rPr>
-          <w:rFonts w:ascii="Times New Roman" w:eastAsia="Times New Roman" w:hAnsi="Times New Roman" w:cs="Times New Roman"/>
-          <w:sz w:val="24"/>
-          <w:szCs w:val="24"/>
-        </w:rPr>
-      </w:pPr>
-      <w:r>
-        <w:rPr>
-          <w:rFonts w:ascii="Arial" w:eastAsia="Times New Roman" w:hAnsi="Arial" w:cs="Arial"/>
-          <w:color w:val="000000"/>
-        </w:rPr>
-        <w:tab/>
-      </w:r>
-      <w:r>
-        <w:rPr>
-          <w:rFonts w:ascii="Arial" w:eastAsia="Times New Roman" w:hAnsi="Arial" w:cs="Arial"/>
-          <w:color w:val="000000"/>
-        </w:rPr>
-        <w:tab/>
-      </w:r>
-      <w:r>
-        <w:rPr>
-          <w:rFonts w:ascii="Arial" w:eastAsia="Times New Roman" w:hAnsi="Arial" w:cs="Arial"/>
-          <w:color w:val="000000"/>
-        </w:rPr>
-        <w:tab/>
-      </w:r>
-      <w:r>
-        <w:rPr>
-          <w:rFonts w:ascii="Microsoft YaHei" w:eastAsia="Microsoft YaHei" w:hAnsi="Microsoft YaHei" w:cs="Microsoft YaHei" w:hint="eastAsia"/>
-          <w:color w:val="000000"/>
-        </w:rPr>
-        <w:t>和相关角色用户成为朋友</w:t>
-      </w:r>
-      <w:r>
-        <w:rPr>
-          <w:rFonts w:ascii="Arial" w:eastAsia="Times New Roman" w:hAnsi="Arial" w:cs="Arial"/>
-          <w:color w:val="000000"/>
-        </w:rPr>
-        <w:t>/</w:t>
-      </w:r>
-      <w:r>
-        <w:rPr>
-          <w:rFonts w:ascii="Microsoft YaHei" w:eastAsia="Microsoft YaHei" w:hAnsi="Microsoft YaHei" w:cs="Microsoft YaHei" w:hint="eastAsia"/>
-          <w:color w:val="000000"/>
-        </w:rPr>
-        <w:t>建立社区</w:t>
-      </w:r>
-      <w:r>
-        <w:rPr>
-          <w:rFonts w:ascii="Arial" w:eastAsia="Times New Roman" w:hAnsi="Arial" w:cs="Arial"/>
-          <w:color w:val="000000"/>
-        </w:rPr>
-        <w:t> </w:t>
-      </w:r>
-    </w:p>
-    <w:p>
-      <w:pPr>
-        <w:spacing w:after="0" w:line="240" w:lineRule="auto"/>
-        <w:rPr>
-          <w:rFonts w:ascii="Times New Roman" w:eastAsia="Times New Roman" w:hAnsi="Times New Roman" w:cs="Times New Roman"/>
-          <w:sz w:val="24"/>
-          <w:szCs w:val="24"/>
-        </w:rPr>
-      </w:pPr>
-    </w:p>
-    <w:p>
-      <w:pPr>
-        <w:spacing w:before="240" w:after="240" w:line="240" w:lineRule="auto"/>
-        <w:rPr>
-          <w:rFonts w:ascii="Times New Roman" w:eastAsia="Times New Roman" w:hAnsi="Times New Roman" w:cs="Times New Roman"/>
-          <w:sz w:val="24"/>
-          <w:szCs w:val="24"/>
-        </w:rPr>
-      </w:pPr>
-      <w:r>
-        <w:rPr>
-          <w:rFonts w:ascii="Microsoft YaHei" w:eastAsia="Microsoft YaHei" w:hAnsi="Microsoft YaHei" w:cs="Microsoft YaHei" w:hint="eastAsia"/>
-          <w:color w:val="000000"/>
-        </w:rPr>
-        <w:t>非功能需求</w:t>
-      </w:r>
-      <w:r>
-        <w:rPr>
-          <w:rFonts w:ascii="Microsoft YaHei" w:eastAsia="Microsoft YaHei" w:hAnsi="Microsoft YaHei" w:cs="Microsoft YaHei"/>
-          <w:color w:val="000000"/>
-        </w:rPr>
-        <w:t>：</w:t>
+        <w:t>速度：</w:t>
+      </w:r>
+      <w:r>
+        <w:rPr>
+          <w:rFonts w:ascii="Arial" w:eastAsia="Times New Roman" w:hAnsi="Arial" w:cs="Arial"/>
+          <w:color w:val="000000"/>
+        </w:rPr>
+        <w:t xml:space="preserve"> </w:t>
+      </w:r>
+      <w:r>
+        <w:rPr>
+          <w:rFonts w:ascii="Microsoft YaHei" w:eastAsia="Microsoft YaHei" w:hAnsi="Microsoft YaHei" w:cs="Microsoft YaHei" w:hint="eastAsia"/>
+          <w:color w:val="000000"/>
+        </w:rPr>
+        <w:t>越快越好，没有过</w:t>
+      </w:r>
+      <w:r>
+        <w:rPr>
+          <w:rFonts w:ascii="Microsoft YaHei" w:eastAsia="Microsoft YaHei" w:hAnsi="Microsoft YaHei" w:cs="Microsoft YaHei"/>
+          <w:color w:val="000000"/>
+        </w:rPr>
+        <w:t>渡</w:t>
       </w:r>
     </w:p>
     <w:p>
@@ -1597,7 +1980,7 @@
           <w:rFonts w:ascii="Microsoft YaHei" w:eastAsia="Microsoft YaHei" w:hAnsi="Microsoft YaHei" w:cs="Microsoft YaHei" w:hint="eastAsia"/>
           <w:color w:val="000000"/>
         </w:rPr>
-        <w:t>可用性：</w:t>
+        <w:t>好看：</w:t>
       </w:r>
       <w:r>
         <w:rPr>
@@ -1611,14 +1994,14 @@
           <w:rFonts w:ascii="Microsoft YaHei" w:eastAsia="Microsoft YaHei" w:hAnsi="Microsoft YaHei" w:cs="Microsoft YaHei" w:hint="eastAsia"/>
           <w:color w:val="000000"/>
         </w:rPr>
-        <w:t>点开就直接会</w:t>
-      </w:r>
-      <w:r>
-        <w:rPr>
-          <w:rFonts w:ascii="Microsoft YaHei" w:eastAsia="Microsoft YaHei" w:hAnsi="Microsoft YaHei" w:cs="Microsoft YaHei"/>
-          <w:color w:val="000000"/>
-        </w:rPr>
-        <w:t>用</w:t>
+        <w:t>界面整洁，学习谷</w:t>
+      </w:r>
+      <w:r>
+        <w:rPr>
+          <w:rFonts w:ascii="Microsoft YaHei" w:eastAsia="Microsoft YaHei" w:hAnsi="Microsoft YaHei" w:cs="Microsoft YaHei"/>
+          <w:color w:val="000000"/>
+        </w:rPr>
+        <w:t>歌</w:t>
       </w:r>
     </w:p>
     <w:p>
@@ -1649,7 +2032,7 @@
           <w:rFonts w:ascii="Microsoft YaHei" w:eastAsia="Microsoft YaHei" w:hAnsi="Microsoft YaHei" w:cs="Microsoft YaHei" w:hint="eastAsia"/>
           <w:color w:val="000000"/>
         </w:rPr>
-        <w:t>可靠性：</w:t>
+        <w:t>舒服：</w:t>
       </w:r>
       <w:r>
         <w:rPr>
@@ -1663,163 +2046,6 @@
           <w:rFonts w:ascii="Microsoft YaHei" w:eastAsia="Microsoft YaHei" w:hAnsi="Microsoft YaHei" w:cs="Microsoft YaHei" w:hint="eastAsia"/>
           <w:color w:val="000000"/>
         </w:rPr>
-        <w:t>没有好友也会有人拍马</w:t>
-      </w:r>
-      <w:r>
-        <w:rPr>
-          <w:rFonts w:ascii="Microsoft YaHei" w:eastAsia="Microsoft YaHei" w:hAnsi="Microsoft YaHei" w:cs="Microsoft YaHei"/>
-          <w:color w:val="000000"/>
-        </w:rPr>
-        <w:t>屁</w:t>
-      </w:r>
-    </w:p>
-    <w:p>
-      <w:pPr>
-        <w:spacing w:before="240" w:after="240" w:line="240" w:lineRule="auto"/>
-        <w:rPr>
-          <w:rFonts w:ascii="Times New Roman" w:eastAsia="Times New Roman" w:hAnsi="Times New Roman" w:cs="Times New Roman"/>
-          <w:sz w:val="24"/>
-          <w:szCs w:val="24"/>
-        </w:rPr>
-      </w:pPr>
-      <w:r>
-        <w:rPr>
-          <w:rFonts w:ascii="Arial" w:eastAsia="Times New Roman" w:hAnsi="Arial" w:cs="Arial"/>
-          <w:color w:val="000000"/>
-        </w:rPr>
-        <w:lastRenderedPageBreak/>
-        <w:t>           </w:t>
-      </w:r>
-      <w:r>
-        <w:rPr>
-          <w:rFonts w:ascii="Arial" w:eastAsia="Times New Roman" w:hAnsi="Arial" w:cs="Arial"/>
-          <w:color w:val="000000"/>
-        </w:rPr>
-        <w:tab/>
-      </w:r>
-      <w:r>
-        <w:rPr>
-          <w:rFonts w:ascii="Microsoft YaHei" w:eastAsia="Microsoft YaHei" w:hAnsi="Microsoft YaHei" w:cs="Microsoft YaHei" w:hint="eastAsia"/>
-          <w:color w:val="000000"/>
-        </w:rPr>
-        <w:t>速度：</w:t>
-      </w:r>
-      <w:r>
-        <w:rPr>
-          <w:rFonts w:ascii="Arial" w:eastAsia="Times New Roman" w:hAnsi="Arial" w:cs="Arial"/>
-          <w:color w:val="000000"/>
-        </w:rPr>
-        <w:t xml:space="preserve"> </w:t>
-      </w:r>
-      <w:r>
-        <w:rPr>
-          <w:rFonts w:ascii="Microsoft YaHei" w:eastAsia="Microsoft YaHei" w:hAnsi="Microsoft YaHei" w:cs="Microsoft YaHei" w:hint="eastAsia"/>
-          <w:color w:val="000000"/>
-        </w:rPr>
-        <w:t>越快越好，没有过</w:t>
-      </w:r>
-      <w:r>
-        <w:rPr>
-          <w:rFonts w:ascii="Microsoft YaHei" w:eastAsia="Microsoft YaHei" w:hAnsi="Microsoft YaHei" w:cs="Microsoft YaHei"/>
-          <w:color w:val="000000"/>
-        </w:rPr>
-        <w:t>渡</w:t>
-      </w:r>
-    </w:p>
-    <w:p>
-      <w:pPr>
-        <w:spacing w:before="240" w:after="240" w:line="240" w:lineRule="auto"/>
-        <w:rPr>
-          <w:rFonts w:ascii="Times New Roman" w:eastAsia="Times New Roman" w:hAnsi="Times New Roman" w:cs="Times New Roman"/>
-          <w:sz w:val="24"/>
-          <w:szCs w:val="24"/>
-        </w:rPr>
-      </w:pPr>
-      <w:r>
-        <w:rPr>
-          <w:rFonts w:ascii="Arial" w:eastAsia="Times New Roman" w:hAnsi="Arial" w:cs="Arial"/>
-          <w:color w:val="000000"/>
-        </w:rPr>
-        <w:t>           </w:t>
-      </w:r>
-      <w:r>
-        <w:rPr>
-          <w:rFonts w:ascii="Arial" w:eastAsia="Times New Roman" w:hAnsi="Arial" w:cs="Arial"/>
-          <w:color w:val="000000"/>
-        </w:rPr>
-        <w:tab/>
-      </w:r>
-      <w:r>
-        <w:rPr>
-          <w:rFonts w:ascii="Microsoft YaHei" w:eastAsia="Microsoft YaHei" w:hAnsi="Microsoft YaHei" w:cs="Microsoft YaHei" w:hint="eastAsia"/>
-          <w:color w:val="000000"/>
-        </w:rPr>
-        <w:t>好看：</w:t>
-      </w:r>
-      <w:r>
-        <w:rPr>
-          <w:rFonts w:ascii="Arial" w:eastAsia="Times New Roman" w:hAnsi="Arial" w:cs="Arial"/>
-          <w:color w:val="000000"/>
-        </w:rPr>
-        <w:t xml:space="preserve"> </w:t>
-      </w:r>
-      <w:r>
-        <w:rPr>
-          <w:rFonts w:ascii="Microsoft YaHei" w:eastAsia="Microsoft YaHei" w:hAnsi="Microsoft YaHei" w:cs="Microsoft YaHei" w:hint="eastAsia"/>
-          <w:color w:val="000000"/>
-        </w:rPr>
-        <w:t>界面整洁，学习谷</w:t>
-      </w:r>
-      <w:r>
-        <w:rPr>
-          <w:rFonts w:ascii="Microsoft YaHei" w:eastAsia="Microsoft YaHei" w:hAnsi="Microsoft YaHei" w:cs="Microsoft YaHei"/>
-          <w:color w:val="000000"/>
-        </w:rPr>
-        <w:t>歌</w:t>
-      </w:r>
-    </w:p>
-    <w:p>
-      <w:pPr>
-        <w:spacing w:before="240" w:after="240" w:line="240" w:lineRule="auto"/>
-        <w:rPr>
-          <w:rFonts w:ascii="Times New Roman" w:eastAsia="Times New Roman" w:hAnsi="Times New Roman" w:cs="Times New Roman"/>
-          <w:sz w:val="24"/>
-          <w:szCs w:val="24"/>
-        </w:rPr>
-      </w:pPr>
-      <w:r>
-        <w:rPr>
-          <w:rFonts w:ascii="Arial" w:eastAsia="Times New Roman" w:hAnsi="Arial" w:cs="Arial"/>
-          <w:color w:val="000000"/>
-        </w:rPr>
-        <w:t>           </w:t>
-      </w:r>
-      <w:r>
-        <w:rPr>
-          <w:rFonts w:ascii="Arial" w:eastAsia="Times New Roman" w:hAnsi="Arial" w:cs="Arial"/>
-          <w:color w:val="000000"/>
-        </w:rPr>
-        <w:tab/>
-      </w:r>
-      <w:r>
-        <w:rPr>
-          <w:rFonts w:ascii="Microsoft YaHei" w:eastAsia="Microsoft YaHei" w:hAnsi="Microsoft YaHei" w:cs="Microsoft YaHei" w:hint="eastAsia"/>
-          <w:color w:val="000000"/>
-        </w:rPr>
-        <w:t>舒服：</w:t>
-      </w:r>
-      <w:r>
-        <w:rPr>
-          <w:rFonts w:ascii="Arial" w:eastAsia="Times New Roman" w:hAnsi="Arial" w:cs="Arial"/>
-          <w:color w:val="000000"/>
-        </w:rPr>
-        <w:t xml:space="preserve"> </w:t>
-      </w:r>
-      <w:r>
-        <w:rPr>
-          <w:rFonts w:ascii="Microsoft YaHei" w:eastAsia="Microsoft YaHei" w:hAnsi="Microsoft YaHei" w:cs="Microsoft YaHei" w:hint="eastAsia"/>
-          <w:color w:val="000000"/>
-        </w:rPr>
         <w:t>用的不烦，没有广</w:t>
       </w:r>
       <w:r>
@@ -1830,7 +2056,32 @@
         <w:t>告</w:t>
       </w:r>
     </w:p>
-    <w:p/>
+    <w:p>
+      <w:r>
+        <w:rPr>
+          <w:rFonts w:ascii="Times New Roman" w:eastAsia="Times New Roman" w:hAnsi="Times New Roman" w:cs="Times New Roman"/>
+          <w:sz w:val="24"/>
+          <w:szCs w:val="24"/>
+        </w:rPr>
+        <w:br/>
+      </w:r>
+      <w:r>
+        <w:rPr>
+          <w:rFonts w:ascii="Times New Roman" w:eastAsia="Times New Roman" w:hAnsi="Times New Roman" w:cs="Times New Roman"/>
+          <w:sz w:val="24"/>
+          <w:szCs w:val="24"/>
+        </w:rPr>
+        <w:br/>
+      </w:r>
+      <w:r>
+        <w:rPr>
+          <w:rFonts w:ascii="Times New Roman" w:eastAsia="Times New Roman" w:hAnsi="Times New Roman" w:cs="Times New Roman"/>
+          <w:sz w:val="24"/>
+          <w:szCs w:val="24"/>
+        </w:rPr>
+        <w:br/>
+      </w:r>
+    </w:p>
     <w:sectPr>
       <w:pgSz w:w="11906" w:h="16838"/>
       <w:pgMar w:top="1440" w:right="1440" w:bottom="1440" w:left="1440" w:header="708" w:footer="708" w:gutter="0"/>

</xml_diff>